<commit_message>
Se quita logo no necesario
</commit_message>
<xml_diff>
--- a/idea proyecto productivo .docx
+++ b/idea proyecto productivo .docx
@@ -651,7 +651,7 @@
           <w:color w:val="auto"/>
           <w:sz w:val="20"/>
           <w:szCs w:val="20"/>
-          <w:lang w:eastAsia="en-US"/>
+          <w:lang w:val="en-US" w:eastAsia="en-US"/>
         </w:rPr>
         <w:id w:val="841435016"/>
         <w:docPartObj>
@@ -3571,18 +3571,7 @@
           <w:szCs w:val="24"/>
           <w:lang w:val="es-CO"/>
         </w:rPr>
-        <w:t xml:space="preserve">El presente documento se hace con el propósito de desarrollar las habilidades necesarias que permitan plasmar correctamente los Requerimientos Funcionales Y No Funcionales de un sistema de información para el sector productivo del Valle </w:t>
-      </w:r>
-      <w:bookmarkStart w:id="1" w:name="_GoBack"/>
-      <w:bookmarkEnd w:id="1"/>
-      <w:r>
-        <w:rPr>
-          <w:rFonts w:ascii="Arial" w:eastAsia="Arial" w:hAnsi="Arial" w:cs="Arial"/>
-          <w:sz w:val="24"/>
-          <w:szCs w:val="24"/>
-          <w:lang w:val="es-CO"/>
-        </w:rPr>
-        <w:t>del Cauca SISPROVA, desarrollando un aplicativo que permita agilizar y optimizar los procesos de búsqueda y reserva de las empresas asociadas dentro de la actividad de recreación y hospedajes</w:t>
+        <w:t>El presente documento se hace con el propósito de desarrollar las habilidades necesarias que permitan plasmar correctamente los Requerimientos Funcionales Y No Funcionales de un sistema de información para el sector productivo del Valle del Cauca SISPROVA, desarrollando un aplicativo que permita agilizar y optimizar los procesos de búsqueda y reserva de las empresas asociadas dentro de la actividad de recreación y hospedajes</w:t>
       </w:r>
       <w:r>
         <w:rPr>
@@ -3602,7 +3591,7 @@
           <w:lang w:val="es-CO"/>
         </w:rPr>
       </w:pPr>
-      <w:bookmarkStart w:id="2" w:name="_Toc457429389"/>
+      <w:bookmarkStart w:id="1" w:name="_Toc457429389"/>
       <w:r>
         <w:rPr>
           <w:rFonts w:eastAsia="Arial"/>
@@ -3611,7 +3600,7 @@
         <w:lastRenderedPageBreak/>
         <w:t>INFORMACIÓN BÁSICA DEL PROYECTO</w:t>
       </w:r>
-      <w:bookmarkEnd w:id="2"/>
+      <w:bookmarkEnd w:id="1"/>
     </w:p>
     <w:p>
       <w:pPr>
@@ -3639,7 +3628,7 @@
           <w:lang w:val="es-CO"/>
         </w:rPr>
       </w:pPr>
-      <w:bookmarkStart w:id="3" w:name="_Toc457429390"/>
+      <w:bookmarkStart w:id="2" w:name="_Toc457429390"/>
       <w:r>
         <w:rPr>
           <w:rFonts w:eastAsia="Arial"/>
@@ -3647,7 +3636,7 @@
         </w:rPr>
         <w:t>Centro de formación:</w:t>
       </w:r>
-      <w:bookmarkEnd w:id="3"/>
+      <w:bookmarkEnd w:id="2"/>
     </w:p>
     <w:p>
       <w:pPr>
@@ -3852,7 +3841,7 @@
           <w:lang w:val="es-CO"/>
         </w:rPr>
       </w:pPr>
-      <w:bookmarkStart w:id="4" w:name="_Toc457429391"/>
+      <w:bookmarkStart w:id="3" w:name="_Toc457429391"/>
       <w:r>
         <w:rPr>
           <w:rFonts w:eastAsia="Arial"/>
@@ -3860,7 +3849,7 @@
         </w:rPr>
         <w:t>Nombre de la idea de proyecto:</w:t>
       </w:r>
-      <w:bookmarkEnd w:id="4"/>
+      <w:bookmarkEnd w:id="3"/>
     </w:p>
     <w:p>
       <w:pPr>
@@ -3980,7 +3969,7 @@
           <w:lang w:val="es-CO"/>
         </w:rPr>
       </w:pPr>
-      <w:bookmarkStart w:id="5" w:name="_Toc457429392"/>
+      <w:bookmarkStart w:id="4" w:name="_Toc457429392"/>
       <w:r>
         <w:rPr>
           <w:rFonts w:eastAsia="Arial"/>
@@ -3988,7 +3977,7 @@
         </w:rPr>
         <w:t>Programa de Formación al que da respuesta:</w:t>
       </w:r>
-      <w:bookmarkEnd w:id="5"/>
+      <w:bookmarkEnd w:id="4"/>
     </w:p>
     <w:p>
       <w:pPr>
@@ -4070,7 +4059,7 @@
           <w:lang w:val="es-CO"/>
         </w:rPr>
       </w:pPr>
-      <w:bookmarkStart w:id="6" w:name="_Toc457429393"/>
+      <w:bookmarkStart w:id="5" w:name="_Toc457429393"/>
       <w:r>
         <w:rPr>
           <w:rFonts w:eastAsia="Arial"/>
@@ -4078,7 +4067,7 @@
         </w:rPr>
         <w:t>Tiempo estimado de ejecución del proyecto (meses):</w:t>
       </w:r>
-      <w:bookmarkEnd w:id="6"/>
+      <w:bookmarkEnd w:id="5"/>
     </w:p>
     <w:p>
       <w:pPr>
@@ -4144,7 +4133,7 @@
           <w:lang w:val="es-CO"/>
         </w:rPr>
       </w:pPr>
-      <w:bookmarkStart w:id="7" w:name="_Toc457429394"/>
+      <w:bookmarkStart w:id="6" w:name="_Toc457429394"/>
       <w:r>
         <w:rPr>
           <w:rFonts w:eastAsia="Arial"/>
@@ -4152,7 +4141,7 @@
         </w:rPr>
         <w:t>Institución que participa en su formulación o financiación:</w:t>
       </w:r>
-      <w:bookmarkEnd w:id="7"/>
+      <w:bookmarkEnd w:id="6"/>
     </w:p>
     <w:p>
       <w:pPr>
@@ -4234,7 +4223,7 @@
           <w:lang w:val="es-CO"/>
         </w:rPr>
       </w:pPr>
-      <w:bookmarkStart w:id="8" w:name="_Toc457429395"/>
+      <w:bookmarkStart w:id="7" w:name="_Toc457429395"/>
       <w:r>
         <w:rPr>
           <w:rFonts w:eastAsia="Arial"/>
@@ -4242,7 +4231,7 @@
         </w:rPr>
         <w:t>Palabras claves de búsqueda:</w:t>
       </w:r>
-      <w:bookmarkEnd w:id="8"/>
+      <w:bookmarkEnd w:id="7"/>
     </w:p>
     <w:p>
       <w:pPr>
@@ -4374,7 +4363,7 @@
           <w:lang w:val="es-CO"/>
         </w:rPr>
       </w:pPr>
-      <w:bookmarkStart w:id="9" w:name="_Toc457429396"/>
+      <w:bookmarkStart w:id="8" w:name="_Toc457429396"/>
       <w:r>
         <w:rPr>
           <w:rFonts w:eastAsia="Arial"/>
@@ -4404,7 +4393,7 @@
         </w:rPr>
         <w:t>RA DEL PROYECTO</w:t>
       </w:r>
-      <w:bookmarkEnd w:id="9"/>
+      <w:bookmarkEnd w:id="8"/>
     </w:p>
     <w:p>
       <w:pPr>
@@ -4448,7 +4437,7 @@
           <w:lang w:val="es-CO"/>
         </w:rPr>
       </w:pPr>
-      <w:bookmarkStart w:id="10" w:name="_Toc457429397"/>
+      <w:bookmarkStart w:id="9" w:name="_Toc457429397"/>
       <w:r>
         <w:rPr>
           <w:rFonts w:eastAsia="Arial"/>
@@ -4456,7 +4445,7 @@
         </w:rPr>
         <w:t>Planteamiento de la necesidad que se pretende solucionar</w:t>
       </w:r>
-      <w:bookmarkEnd w:id="10"/>
+      <w:bookmarkEnd w:id="9"/>
     </w:p>
     <w:p>
       <w:pPr>
@@ -4487,25 +4476,7 @@
           <w:szCs w:val="24"/>
           <w:lang w:val="es-CO"/>
         </w:rPr>
-        <w:t xml:space="preserve">En el departamento del valle del cauca, muchas empresas desarrollan actividades económicas basadas en la prestación de servicios de alojamiento y entretenimiento. Estos servicios se prestan sin la ayuda de un sistema de gestión que permita a las empresas </w:t>
-      </w:r>
-      <w:r>
-        <w:rPr>
-          <w:rFonts w:ascii="Arial" w:eastAsia="Arial" w:hAnsi="Arial" w:cs="Arial"/>
-          <w:sz w:val="24"/>
-          <w:szCs w:val="24"/>
-          <w:lang w:val="es-CO"/>
-        </w:rPr>
-        <w:t>interactuar</w:t>
-      </w:r>
-      <w:r>
-        <w:rPr>
-          <w:rFonts w:ascii="Arial" w:eastAsia="Arial" w:hAnsi="Arial" w:cs="Arial"/>
-          <w:sz w:val="24"/>
-          <w:szCs w:val="24"/>
-          <w:lang w:val="es-CO"/>
-        </w:rPr>
-        <w:t xml:space="preserve"> con los usuarios.</w:t>
+        <w:t>En el departamento del valle del cauca, muchas empresas desarrollan actividades económicas basadas en la prestación de servicios de alojamiento y entretenimiento. Estos servicios se prestan sin la ayuda de un sistema de gestión que permita a las empresas interactuar con los usuarios.</w:t>
       </w:r>
     </w:p>
     <w:p>
@@ -4585,7 +4556,7 @@
           <w:lang w:val="es-CO"/>
         </w:rPr>
       </w:pPr>
-      <w:bookmarkStart w:id="11" w:name="_Toc457429398"/>
+      <w:bookmarkStart w:id="10" w:name="_Toc457429398"/>
       <w:r>
         <w:rPr>
           <w:rFonts w:eastAsia="Arial"/>
@@ -4593,7 +4564,7 @@
         </w:rPr>
         <w:t>JUSTIFICACION DEL PROYECTO</w:t>
       </w:r>
-      <w:bookmarkEnd w:id="11"/>
+      <w:bookmarkEnd w:id="10"/>
     </w:p>
     <w:p>
       <w:pPr>
@@ -4761,7 +4732,7 @@
           <w:lang w:val="es-CO"/>
         </w:rPr>
       </w:pPr>
-      <w:bookmarkStart w:id="12" w:name="_Toc457429399"/>
+      <w:bookmarkStart w:id="11" w:name="_Toc457429399"/>
       <w:r>
         <w:rPr>
           <w:rFonts w:eastAsia="Arial"/>
@@ -4769,7 +4740,7 @@
         </w:rPr>
         <w:t>OBJETIVO GENERAL</w:t>
       </w:r>
-      <w:bookmarkEnd w:id="12"/>
+      <w:bookmarkEnd w:id="11"/>
     </w:p>
     <w:p>
       <w:pPr>
@@ -4973,6 +4944,8 @@
           <w:lang w:val="es-CO"/>
         </w:rPr>
       </w:pPr>
+      <w:bookmarkStart w:id="12" w:name="_GoBack"/>
+      <w:bookmarkEnd w:id="12"/>
     </w:p>
     <w:p>
       <w:pPr>
@@ -15206,33 +15179,6 @@
     <w:pPr>
       <w:spacing w:line="200" w:lineRule="exact"/>
     </w:pPr>
-    <w:r>
-      <w:pict>
-        <v:shapetype id="_x0000_t75" coordsize="21600,21600" o:spt="75" o:preferrelative="t" path="m@4@5l@4@11@9@11@9@5xe" filled="f" stroked="f">
-          <v:stroke joinstyle="miter"/>
-          <v:formulas>
-            <v:f eqn="if lineDrawn pixelLineWidth 0"/>
-            <v:f eqn="sum @0 1 0"/>
-            <v:f eqn="sum 0 0 @1"/>
-            <v:f eqn="prod @2 1 2"/>
-            <v:f eqn="prod @3 21600 pixelWidth"/>
-            <v:f eqn="prod @3 21600 pixelHeight"/>
-            <v:f eqn="sum @0 0 1"/>
-            <v:f eqn="prod @6 1 2"/>
-            <v:f eqn="prod @7 21600 pixelWidth"/>
-            <v:f eqn="sum @8 21600 0"/>
-            <v:f eqn="prod @7 21600 pixelHeight"/>
-            <v:f eqn="sum @10 21600 0"/>
-          </v:formulas>
-          <v:path o:extrusionok="f" gradientshapeok="t" o:connecttype="rect"/>
-          <o:lock v:ext="edit" aspectratio="t"/>
-        </v:shapetype>
-        <v:shape id="_x0000_s2051" type="#_x0000_t75" style="position:absolute;margin-left:86.25pt;margin-top:719.25pt;width:101.25pt;height:27pt;z-index:-1202;mso-position-horizontal-relative:page;mso-position-vertical-relative:page">
-          <v:imagedata r:id="rId1" o:title=""/>
-          <w10:wrap anchorx="page" anchory="page"/>
-        </v:shape>
-      </w:pict>
-    </w:r>
   </w:p>
 </w:ftr>
 </file>
@@ -16307,6 +16253,48 @@
       <w:u w:val="single"/>
     </w:rPr>
   </w:style>
+  <w:style w:type="paragraph" w:styleId="Encabezado">
+    <w:name w:val="header"/>
+    <w:basedOn w:val="Normal"/>
+    <w:link w:val="EncabezadoCar"/>
+    <w:uiPriority w:val="99"/>
+    <w:unhideWhenUsed/>
+    <w:rsid w:val="00013F5A"/>
+    <w:pPr>
+      <w:tabs>
+        <w:tab w:val="center" w:pos="4419"/>
+        <w:tab w:val="right" w:pos="8838"/>
+      </w:tabs>
+    </w:pPr>
+  </w:style>
+  <w:style w:type="character" w:customStyle="1" w:styleId="EncabezadoCar">
+    <w:name w:val="Encabezado Car"/>
+    <w:basedOn w:val="Fuentedeprrafopredeter"/>
+    <w:link w:val="Encabezado"/>
+    <w:uiPriority w:val="99"/>
+    <w:rsid w:val="00013F5A"/>
+  </w:style>
+  <w:style w:type="paragraph" w:styleId="Piedepgina">
+    <w:name w:val="footer"/>
+    <w:basedOn w:val="Normal"/>
+    <w:link w:val="PiedepginaCar"/>
+    <w:uiPriority w:val="99"/>
+    <w:unhideWhenUsed/>
+    <w:rsid w:val="00013F5A"/>
+    <w:pPr>
+      <w:tabs>
+        <w:tab w:val="center" w:pos="4419"/>
+        <w:tab w:val="right" w:pos="8838"/>
+      </w:tabs>
+    </w:pPr>
+  </w:style>
+  <w:style w:type="character" w:customStyle="1" w:styleId="PiedepginaCar">
+    <w:name w:val="Pie de página Car"/>
+    <w:basedOn w:val="Fuentedeprrafopredeter"/>
+    <w:link w:val="Piedepgina"/>
+    <w:uiPriority w:val="99"/>
+    <w:rsid w:val="00013F5A"/>
+  </w:style>
 </w:styles>
 </file>
 
@@ -16598,7 +16586,7 @@
 </file>
 
 <file path=customXml/itemProps1.xml><?xml version="1.0" encoding="utf-8"?>
-<ds:datastoreItem xmlns:ds="http://schemas.openxmlformats.org/officeDocument/2006/customXml" ds:itemID="{816C696A-AEDF-4E7B-B2C7-30015FB414DB}">
+<ds:datastoreItem xmlns:ds="http://schemas.openxmlformats.org/officeDocument/2006/customXml" ds:itemID="{DA0ED16B-7929-427F-ACCB-FD77D7C1D13F}">
   <ds:schemaRefs>
     <ds:schemaRef ds:uri="http://schemas.openxmlformats.org/officeDocument/2006/bibliography"/>
   </ds:schemaRefs>

</xml_diff>